<commit_message>
Aktualizacja dokumentacji, dodanie projektu
</commit_message>
<xml_diff>
--- a/documentation/dokumentacja_19.03.2014.docx
+++ b/documentation/dokumentacja_19.03.2014.docx
@@ -1492,10 +1492,121 @@
         <w:pStyle w:val="Nagwek2"/>
       </w:pPr>
       <w:bookmarkStart w:id="6" w:name="_Toc382980782"/>
+      <w:r>
+        <w:lastRenderedPageBreak/>
+        <w:t>Badanie jakości kodu</w:t>
+      </w:r>
+    </w:p>
+    <w:p>
+      <w:pPr>
+        <w:pStyle w:val="Nagwek2"/>
+        <w:numPr>
+          <w:ilvl w:val="0"/>
+          <w:numId w:val="0"/>
+        </w:numPr>
+      </w:pPr>
+    </w:p>
+    <w:p>
+      <w:pPr>
+        <w:ind w:left="576"/>
+      </w:pPr>
+      <w:r>
+        <w:t xml:space="preserve">Do badania jakości kodu używamy narzędzia </w:t>
+      </w:r>
+      <w:proofErr w:type="spellStart"/>
+      <w:r>
+        <w:t>ReSharper</w:t>
+      </w:r>
+      <w:proofErr w:type="spellEnd"/>
+      <w:r>
+        <w:t>, który wyszukuje zastosowanie złych praktyk i kodów generujących błędy.</w:t>
+      </w:r>
+    </w:p>
+    <w:p>
+      <w:pPr>
+        <w:ind w:left="576"/>
+      </w:pPr>
+    </w:p>
+    <w:p>
+      <w:pPr>
+        <w:ind w:left="576"/>
+      </w:pPr>
+      <w:r>
+        <w:t>Do sprawdzania pokrycia kodu testami używamy domyślnego narzędzia wbudowanego do Visual Studio 2012 Test Coverage.</w:t>
+      </w:r>
+    </w:p>
+    <w:p>
+      <w:pPr>
+        <w:pStyle w:val="Nagwek2"/>
+      </w:pPr>
+      <w:r>
+        <w:t>Architektura</w:t>
+      </w:r>
+    </w:p>
+    <w:p/>
+    <w:p>
+      <w:r>
+        <w:rPr>
+          <w:noProof/>
+          <w:lang w:eastAsia="pl-PL"/>
+        </w:rPr>
+        <w:drawing>
+          <wp:inline distT="0" distB="0" distL="0" distR="0">
+            <wp:extent cx="4800600" cy="5781675"/>
+            <wp:effectExtent l="0" t="0" r="0" b="9525"/>
+            <wp:docPr id="2" name="Obraz 2"/>
+            <wp:cNvGraphicFramePr>
+              <a:graphicFrameLocks xmlns:a="http://schemas.openxmlformats.org/drawingml/2006/main" noChangeAspect="1"/>
+            </wp:cNvGraphicFramePr>
+            <a:graphic xmlns:a="http://schemas.openxmlformats.org/drawingml/2006/main">
+              <a:graphicData uri="http://schemas.openxmlformats.org/drawingml/2006/picture">
+                <pic:pic xmlns:pic="http://schemas.openxmlformats.org/drawingml/2006/picture">
+                  <pic:nvPicPr>
+                    <pic:cNvPr id="2" name="architektura.JPG"/>
+                    <pic:cNvPicPr/>
+                  </pic:nvPicPr>
+                  <pic:blipFill>
+                    <a:blip r:embed="rId10">
+                      <a:extLst>
+                        <a:ext uri="{28A0092B-C50C-407E-A947-70E740481C1C}">
+                          <a14:useLocalDpi xmlns:a14="http://schemas.microsoft.com/office/drawing/2010/main" val="0"/>
+                        </a:ext>
+                      </a:extLst>
+                    </a:blip>
+                    <a:stretch>
+                      <a:fillRect/>
+                    </a:stretch>
+                  </pic:blipFill>
+                  <pic:spPr>
+                    <a:xfrm>
+                      <a:off x="0" y="0"/>
+                      <a:ext cx="4800600" cy="5781675"/>
+                    </a:xfrm>
+                    <a:prstGeom prst="rect">
+                      <a:avLst/>
+                    </a:prstGeom>
+                  </pic:spPr>
+                </pic:pic>
+              </a:graphicData>
+            </a:graphic>
+          </wp:inline>
+        </w:drawing>
+      </w:r>
+    </w:p>
+    <w:p>
+      <w:r>
+        <w:br w:type="page"/>
+      </w:r>
+    </w:p>
+    <w:p>
       <w:bookmarkStart w:id="7" w:name="_GoBack"/>
       <w:bookmarkEnd w:id="7"/>
-      <w:r>
-        <w:lastRenderedPageBreak/>
+    </w:p>
+    <w:p>
+      <w:pPr>
+        <w:pStyle w:val="Nagwek2"/>
+      </w:pPr>
+      <w:r>
         <w:t>Podział obowiązków</w:t>
       </w:r>
       <w:bookmarkEnd w:id="6"/>
@@ -1647,8 +1758,8 @@
       </w:r>
     </w:p>
     <w:sectPr>
-      <w:headerReference w:type="default" r:id="rId10"/>
-      <w:footerReference w:type="default" r:id="rId11"/>
+      <w:headerReference w:type="default" r:id="rId11"/>
+      <w:footerReference w:type="default" r:id="rId12"/>
       <w:pgSz w:w="11906" w:h="16838"/>
       <w:pgMar w:top="1417" w:right="1417" w:bottom="1417" w:left="1417" w:header="708" w:footer="708" w:gutter="0"/>
       <w:cols w:space="708"/>
@@ -1713,7 +1824,7 @@
           <w:rPr>
             <w:noProof/>
           </w:rPr>
-          <w:t>5</w:t>
+          <w:t>6</w:t>
         </w:r>
         <w:r>
           <w:fldChar w:fldCharType="end"/>
@@ -3845,7 +3956,7 @@
 </file>
 
 <file path=customXml/itemProps1.xml><?xml version="1.0" encoding="utf-8"?>
-<ds:datastoreItem xmlns:ds="http://schemas.openxmlformats.org/officeDocument/2006/customXml" ds:itemID="{0E8DE445-AC00-49C6-B21E-8321891C967F}">
+<ds:datastoreItem xmlns:ds="http://schemas.openxmlformats.org/officeDocument/2006/customXml" ds:itemID="{440BBF81-168B-49F3-B426-209DD4CFEBB7}">
   <ds:schemaRefs>
     <ds:schemaRef ds:uri="http://schemas.openxmlformats.org/officeDocument/2006/bibliography"/>
   </ds:schemaRefs>

</xml_diff>